<commit_message>
ajoute diagrame userstory des page dashboard et  chat
</commit_message>
<xml_diff>
--- a/user stories/userStory connection.docx
+++ b/user stories/userStory connection.docx
@@ -48,7 +48,7 @@
           <w:szCs w:val="24"/>
           <w:lang w:val="fr-FR"/>
         </w:rPr>
-        <w:t>En tant qu'élèves ou bénévole, je veux pouvoir me connecter à mon compte afin d'accéder aux fonctionnalités réservées aux utilisateurs authentifiés.</w:t>
+        <w:t>En tant qu'élève ou bénévole, je veux pouvoir me connecter à mon compte afin d'accéder aux fonctionnalités réservées aux utilisateurs authentifiés.</w:t>
       </w:r>
     </w:p>
     <w:p>
@@ -172,9 +172,10 @@
         <w:pStyle w:val="ListParagraph"/>
         <w:numPr>
           <w:ilvl w:val="0"/>
-          <w:numId w:val="2"/>
+          <w:numId w:val="0"/>
         </w:numPr>
         <w:spacing w:beforeAutospacing="0" w:before="0" w:afterAutospacing="0" w:after="0"/>
+        <w:ind w:hanging="0" w:left="720"/>
         <w:contextualSpacing/>
         <w:rPr>
           <w:rFonts w:ascii="system-ui" w:hAnsi="system-ui" w:eastAsia="system-ui" w:cs="system-ui"/>
@@ -205,7 +206,6 @@
           <w:szCs w:val="24"/>
           <w:lang w:val="fr-FR"/>
         </w:rPr>
-        <w:t>La page de connexion doit inclure un lien vers la fonctionnalité de récupération de mot de passe perdu pour l'élèves ou bénévole qui ont oublié leurs informations de connexion.</w:t>
       </w:r>
     </w:p>
     <w:p>
@@ -246,32 +246,16 @@
           <w:szCs w:val="24"/>
           <w:lang w:val="fr-FR"/>
         </w:rPr>
-        <w:t xml:space="preserve">La page de connexion doit inclure </w:t>
-      </w:r>
-      <w:r>
-        <w:rPr>
-          <w:rFonts w:eastAsia="system-ui" w:cs="system-ui" w:ascii="system-ui" w:hAnsi="system-ui"/>
-          <w:sz w:val="24"/>
-          <w:szCs w:val="24"/>
-          <w:lang w:val="fr-FR"/>
-        </w:rPr>
-        <w:t>Un bouton vers une page de création de compte</w:t>
-      </w:r>
-      <w:r>
-        <w:rPr>
-          <w:rFonts w:eastAsia="system-ui" w:cs="system-ui" w:ascii="system-ui" w:hAnsi="system-ui"/>
-          <w:b w:val="false"/>
-          <w:bCs w:val="false"/>
-          <w:i w:val="false"/>
-          <w:iCs w:val="false"/>
-          <w:caps w:val="false"/>
-          <w:smallCaps w:val="false"/>
-          <w:color w:themeColor="text1" w:val="000000"/>
-          <w:sz w:val="24"/>
-          <w:szCs w:val="24"/>
-          <w:lang w:val="fr-FR"/>
-        </w:rPr>
-        <w:t xml:space="preserve"> pour l'élèves ou bénévole qui n’ont pas encore de compte le créer.</w:t>
+        <w:t>Si les informations de connexion sont correctes, l'élève ou bénévole doit être redirigé vers la page tableau de bord</w:t>
+      </w:r>
+    </w:p>
+    <w:p>
+      <w:pPr>
+        <w:pStyle w:val="Normal"/>
+        <w:rPr/>
+      </w:pPr>
+      <w:r>
+        <w:rPr/>
       </w:r>
     </w:p>
     <w:p>
@@ -312,7 +296,7 @@
           <w:szCs w:val="24"/>
           <w:lang w:val="fr-FR"/>
         </w:rPr>
-        <w:t>Lorsque l'élèves ou bénévole soumet ses informations de connexion, le système doit vérifier la correspondance avec les données enregistrées dans la base de données des utilisateurs.</w:t>
+        <w:t>En cas d’informations de connections incorrectes, un message d'erreur « informations de connexion incorrectes » doit être affiché.</w:t>
       </w:r>
     </w:p>
     <w:p>
@@ -353,16 +337,7 @@
           <w:szCs w:val="24"/>
           <w:lang w:val="fr-FR"/>
         </w:rPr>
-        <w:t>Si les informations de connexion sont correctes, l'élèves ou bénévole doit être redirigé vers la page tableau de bord</w:t>
-      </w:r>
-    </w:p>
-    <w:p>
-      <w:pPr>
-        <w:pStyle w:val="Normal"/>
-        <w:rPr/>
-      </w:pPr>
-      <w:r>
-        <w:rPr/>
+        <w:t>La page développé doit correspondre à la maquette .</w:t>
       </w:r>
     </w:p>
     <w:p>
@@ -403,7 +378,7 @@
           <w:szCs w:val="24"/>
           <w:lang w:val="fr-FR"/>
         </w:rPr>
-        <w:t>En cas de mot de passe incorrectes, un message d'erreur approprié doit être affiché, indiquant à l'élèves ou bénévole que ses informations sont incorrectes et l'invitant à réessayer ou à récupérer son mot de passe en cas d'oubli.</w:t>
+        <w:t>Si l’utilisateur est déjà connecté il est redirigé vers la page dashbord.</w:t>
       </w:r>
     </w:p>
     <w:p>
@@ -486,7 +461,7 @@
           <w:szCs w:val="22"/>
           <w:lang w:val="fr-FR"/>
         </w:rPr>
-        <w:t>En tant qu’élève ou bénévole, je veux pouvoir créer un compte correspondant soit élève ou bénévole afin de pouvoir de pouvoir me connecté et accéder au tableau de bord.</w:t>
+        <w:t>En tant qu’élève ou bénévole, je veux pouvoir créer un compte correspondant soit élève ou bénévole afin de pouvoir de pouvoir me connecter.</w:t>
       </w:r>
     </w:p>
     <w:p>
@@ -547,103 +522,7 @@
           <w:szCs w:val="22"/>
           <w:lang w:val="fr-FR"/>
         </w:rPr>
-        <w:t>La page de création de compte doit comporter   deux boutons pour choisir “élève” ou “bénévole”, des champs “ Nom ”,” Prénom ”,” date de naissance ”,” Email ”,” Mot de passe ” , “ confirmation de mot de passe ”</w:t>
-      </w:r>
-      <w:r>
-        <w:rPr>
-          <w:rFonts w:eastAsia="system-ui" w:cs="system-ui" w:ascii="system-ui" w:hAnsi="system-ui"/>
-          <w:b w:val="false"/>
-          <w:bCs w:val="false"/>
-          <w:i w:val="false"/>
-          <w:iCs w:val="false"/>
-          <w:caps w:val="false"/>
-          <w:smallCaps w:val="false"/>
-          <w:color w:themeColor="text1" w:val="000000"/>
-          <w:sz w:val="22"/>
-          <w:szCs w:val="22"/>
-          <w:lang w:val="fr-FR"/>
-        </w:rPr>
-        <w:t>et une partie pour télécharger une photo de profil</w:t>
-      </w:r>
-      <w:r>
-        <w:rPr>
-          <w:rFonts w:eastAsia="system-ui" w:cs="system-ui" w:ascii="system-ui" w:hAnsi="system-ui"/>
-          <w:b w:val="false"/>
-          <w:bCs w:val="false"/>
-          <w:i w:val="false"/>
-          <w:iCs w:val="false"/>
-          <w:caps w:val="false"/>
-          <w:smallCaps w:val="false"/>
-          <w:color w:themeColor="text1" w:val="000000"/>
-          <w:sz w:val="22"/>
-          <w:szCs w:val="22"/>
-          <w:lang w:val="fr-FR"/>
-        </w:rPr>
-        <w:t xml:space="preserve"> ainsi que </w:t>
-      </w:r>
-      <w:r>
-        <w:rPr>
-          <w:rFonts w:eastAsia="system-ui" w:cs="system-ui" w:ascii="system-ui" w:hAnsi="system-ui"/>
-          <w:b w:val="false"/>
-          <w:bCs w:val="false"/>
-          <w:i w:val="false"/>
-          <w:iCs w:val="false"/>
-          <w:caps w:val="false"/>
-          <w:smallCaps w:val="false"/>
-          <w:color w:themeColor="text1" w:val="000000"/>
-          <w:sz w:val="22"/>
-          <w:szCs w:val="22"/>
-          <w:lang w:val="fr-FR"/>
-        </w:rPr>
-        <w:t>un</w:t>
-      </w:r>
-      <w:r>
-        <w:rPr>
-          <w:rFonts w:eastAsia="system-ui" w:cs="system-ui" w:ascii="system-ui" w:hAnsi="system-ui"/>
-          <w:b w:val="false"/>
-          <w:bCs w:val="false"/>
-          <w:i w:val="false"/>
-          <w:iCs w:val="false"/>
-          <w:caps w:val="false"/>
-          <w:smallCaps w:val="false"/>
-          <w:color w:themeColor="text1" w:val="000000"/>
-          <w:sz w:val="22"/>
-          <w:szCs w:val="22"/>
-          <w:lang w:val="fr-FR"/>
-        </w:rPr>
-        <w:t xml:space="preserve"> boutons “créer compte” et  </w:t>
-      </w:r>
-      <w:r>
-        <w:rPr>
-          <w:rFonts w:eastAsia="system-ui" w:cs="system-ui" w:ascii="system-ui" w:hAnsi="system-ui"/>
-          <w:b w:val="false"/>
-          <w:bCs w:val="false"/>
-          <w:i w:val="false"/>
-          <w:iCs w:val="false"/>
-          <w:caps w:val="false"/>
-          <w:smallCaps w:val="false"/>
-          <w:color w:themeColor="text1" w:val="000000"/>
-          <w:sz w:val="22"/>
-          <w:szCs w:val="22"/>
-          <w:lang w:val="fr-FR"/>
-        </w:rPr>
-        <w:t xml:space="preserve">un lien </w:t>
-      </w:r>
-      <w:r>
-        <w:rPr>
-          <w:rFonts w:eastAsia="system-ui" w:cs="system-ui" w:ascii="system-ui" w:hAnsi="system-ui"/>
-          <w:b w:val="false"/>
-          <w:bCs w:val="false"/>
-          <w:i w:val="false"/>
-          <w:iCs w:val="false"/>
-          <w:caps w:val="false"/>
-          <w:smallCaps w:val="false"/>
-          <w:color w:themeColor="text1" w:val="000000"/>
-          <w:sz w:val="22"/>
-          <w:szCs w:val="22"/>
-          <w:lang w:val="fr-FR"/>
-        </w:rPr>
-        <w:t>“ déjà membre ? Se connecter “.</w:t>
+        <w:t>La page de création de compte doit comporter   deux boutons pour choisir “élève” ou “bénévole”, des champs “ Nom ”,” Prénom ”,” date de naissance ”,” Email ”,” Mot de passe ” , “ confirmation de mot de passe ” ainsi que un boutons “créer compte” et  un lien “ déjà membre ? Se connecter “.</w:t>
       </w:r>
     </w:p>
     <w:p>
@@ -682,7 +561,7 @@
           <w:szCs w:val="22"/>
           <w:lang w:val="fr-FR"/>
         </w:rPr>
-        <w:t>Lorsque l’élève ou le bénévole soumet ses informations au bon format, le système les enregistre dans la base de données, un mail de confirmation est envoyé sur la boite mail confirment   la création du compte.</w:t>
+        <w:t>Lorsque l’élève ou le bénévole soumet ses informations au bon format, le système les enregistre dans la base de données , un mail de confirmation est envoyé sur la boite mail confirmant   la création du compte.</w:t>
       </w:r>
     </w:p>
     <w:p>
@@ -721,16 +600,676 @@
           <w:szCs w:val="22"/>
           <w:lang w:val="fr-FR"/>
         </w:rPr>
-        <w:t>En cas ou une information   saisie ne correspond pas au format demandé un message d’erreur s’affiche sous les champs en erreur.</w:t>
-      </w:r>
-    </w:p>
-    <w:p>
-      <w:pPr>
-        <w:pStyle w:val="Normal"/>
-        <w:rPr/>
-      </w:pPr>
-      <w:r>
-        <w:rPr/>
+        <w:t>Lorsque l’élève  soumet ses informations au bon format, alors  est  créé un  avatar au format .svg  représentant un cercle de fond bleu  avec la premiére lettre du prénom et  du nom de couleur blanche.</w:t>
+      </w:r>
+    </w:p>
+    <w:p>
+      <w:pPr>
+        <w:pStyle w:val="ListParagraph"/>
+        <w:numPr>
+          <w:ilvl w:val="0"/>
+          <w:numId w:val="1"/>
+        </w:numPr>
+        <w:rPr>
+          <w:rFonts w:ascii="system-ui" w:hAnsi="system-ui" w:eastAsia="system-ui" w:cs="system-ui"/>
+          <w:b w:val="false"/>
+          <w:bCs w:val="false"/>
+          <w:i w:val="false"/>
+          <w:i w:val="false"/>
+          <w:iCs w:val="false"/>
+          <w:caps w:val="false"/>
+          <w:smallCaps w:val="false"/>
+          <w:color w:themeColor="text1" w:val="000000"/>
+          <w:sz w:val="22"/>
+          <w:szCs w:val="22"/>
+          <w:lang w:val="fr-FR"/>
+        </w:rPr>
+      </w:pPr>
+      <w:r>
+        <w:rPr>
+          <w:rFonts w:eastAsia="system-ui" w:cs="system-ui" w:ascii="system-ui" w:hAnsi="system-ui"/>
+          <w:b w:val="false"/>
+          <w:bCs w:val="false"/>
+          <w:i w:val="false"/>
+          <w:iCs w:val="false"/>
+          <w:caps w:val="false"/>
+          <w:smallCaps w:val="false"/>
+          <w:color w:themeColor="text1" w:val="000000"/>
+          <w:sz w:val="22"/>
+          <w:szCs w:val="22"/>
+          <w:lang w:val="fr-FR"/>
+        </w:rPr>
+        <w:t>Lorsque le bénévole soumet ses informations au bon format, alors  est  créé un  avatar au format .svg  représentant un cercle de fond rouge   avec la premiére lettre du prénom et  du nom  de couleur blanche.</w:t>
+      </w:r>
+    </w:p>
+    <w:p>
+      <w:pPr>
+        <w:pStyle w:val="ListParagraph"/>
+        <w:numPr>
+          <w:ilvl w:val="0"/>
+          <w:numId w:val="1"/>
+        </w:numPr>
+        <w:rPr>
+          <w:rFonts w:ascii="system-ui" w:hAnsi="system-ui" w:eastAsia="system-ui" w:cs="system-ui"/>
+          <w:b w:val="false"/>
+          <w:bCs w:val="false"/>
+          <w:i w:val="false"/>
+          <w:i w:val="false"/>
+          <w:iCs w:val="false"/>
+          <w:caps w:val="false"/>
+          <w:smallCaps w:val="false"/>
+          <w:color w:themeColor="text1" w:val="000000"/>
+          <w:sz w:val="22"/>
+          <w:szCs w:val="22"/>
+          <w:lang w:val="fr-FR"/>
+        </w:rPr>
+      </w:pPr>
+      <w:r>
+        <w:rPr>
+          <w:rFonts w:eastAsia="system-ui" w:cs="system-ui" w:ascii="system-ui" w:hAnsi="system-ui"/>
+          <w:b w:val="false"/>
+          <w:bCs w:val="false"/>
+          <w:i w:val="false"/>
+          <w:iCs w:val="false"/>
+          <w:caps w:val="false"/>
+          <w:smallCaps w:val="false"/>
+          <w:color w:themeColor="text1" w:val="000000"/>
+          <w:sz w:val="22"/>
+          <w:szCs w:val="22"/>
+          <w:lang w:val="fr-FR"/>
+        </w:rPr>
+        <w:t>Les formats correctes des champs sont :</w:t>
+      </w:r>
+    </w:p>
+    <w:p>
+      <w:pPr>
+        <w:pStyle w:val="ListParagraph"/>
+        <w:numPr>
+          <w:ilvl w:val="0"/>
+          <w:numId w:val="0"/>
+        </w:numPr>
+        <w:ind w:hanging="0" w:left="720"/>
+        <w:rPr>
+          <w:rFonts w:ascii="system-ui" w:hAnsi="system-ui" w:eastAsia="system-ui" w:cs="system-ui"/>
+          <w:b w:val="false"/>
+          <w:bCs w:val="false"/>
+          <w:i w:val="false"/>
+          <w:i w:val="false"/>
+          <w:iCs w:val="false"/>
+          <w:caps w:val="false"/>
+          <w:smallCaps w:val="false"/>
+          <w:color w:themeColor="text1" w:val="000000"/>
+          <w:sz w:val="22"/>
+          <w:szCs w:val="22"/>
+          <w:lang w:val="fr-FR"/>
+        </w:rPr>
+      </w:pPr>
+      <w:r>
+        <w:rPr>
+          <w:rFonts w:eastAsia="system-ui" w:cs="system-ui" w:ascii="system-ui" w:hAnsi="system-ui"/>
+          <w:b w:val="false"/>
+          <w:bCs w:val="false"/>
+          <w:i w:val="false"/>
+          <w:iCs w:val="false"/>
+          <w:caps w:val="false"/>
+          <w:smallCaps w:val="false"/>
+          <w:color w:themeColor="text1" w:val="000000"/>
+          <w:sz w:val="22"/>
+          <w:szCs w:val="22"/>
+          <w:lang w:val="fr-FR"/>
+        </w:rPr>
+        <w:t xml:space="preserve">                       </w:t>
+      </w:r>
+      <w:r>
+        <w:rPr>
+          <w:rFonts w:eastAsia="system-ui" w:cs="system-ui" w:ascii="system-ui" w:hAnsi="system-ui"/>
+          <w:b w:val="false"/>
+          <w:bCs w:val="false"/>
+          <w:i w:val="false"/>
+          <w:iCs w:val="false"/>
+          <w:caps w:val="false"/>
+          <w:smallCaps w:val="false"/>
+          <w:color w:themeColor="text1" w:val="000000"/>
+          <w:sz w:val="22"/>
+          <w:szCs w:val="22"/>
+          <w:lang w:val="fr-FR"/>
+        </w:rPr>
+        <w:t xml:space="preserve">- </w:t>
+      </w:r>
+      <w:r>
+        <w:rPr>
+          <w:rFonts w:eastAsia="system-ui" w:cs="system-ui" w:ascii="system-ui" w:hAnsi="system-ui"/>
+          <w:b w:val="false"/>
+          <w:bCs w:val="false"/>
+          <w:i w:val="false"/>
+          <w:iCs w:val="false"/>
+          <w:caps w:val="false"/>
+          <w:smallCaps w:val="false"/>
+          <w:color w:themeColor="text1" w:val="000000"/>
+          <w:sz w:val="22"/>
+          <w:szCs w:val="22"/>
+          <w:u w:val="single"/>
+          <w:lang w:val="fr-FR"/>
+        </w:rPr>
+        <w:t>Nom et Prénom</w:t>
+      </w:r>
+      <w:r>
+        <w:rPr>
+          <w:rFonts w:eastAsia="system-ui" w:cs="system-ui" w:ascii="system-ui" w:hAnsi="system-ui"/>
+          <w:b w:val="false"/>
+          <w:bCs w:val="false"/>
+          <w:i w:val="false"/>
+          <w:iCs w:val="false"/>
+          <w:caps w:val="false"/>
+          <w:smallCaps w:val="false"/>
+          <w:color w:themeColor="text1" w:val="000000"/>
+          <w:sz w:val="22"/>
+          <w:szCs w:val="22"/>
+          <w:lang w:val="fr-FR"/>
+        </w:rPr>
+        <w:t xml:space="preserve">: 2 caractère minimum  composé de caractères alphabétiques   </w:t>
+        <w:tab/>
+        <w:t xml:space="preserve">                                           ainsi que des séparateurs.</w:t>
+      </w:r>
+    </w:p>
+    <w:p>
+      <w:pPr>
+        <w:pStyle w:val="ListParagraph"/>
+        <w:rPr>
+          <w:rFonts w:ascii="system-ui" w:hAnsi="system-ui" w:eastAsia="system-ui" w:cs="system-ui"/>
+          <w:b w:val="false"/>
+          <w:bCs w:val="false"/>
+          <w:i w:val="false"/>
+          <w:i w:val="false"/>
+          <w:iCs w:val="false"/>
+          <w:caps w:val="false"/>
+          <w:smallCaps w:val="false"/>
+          <w:color w:themeColor="text1" w:val="000000"/>
+          <w:sz w:val="22"/>
+          <w:szCs w:val="22"/>
+          <w:lang w:val="fr-FR"/>
+        </w:rPr>
+      </w:pPr>
+      <w:r>
+        <w:rPr>
+          <w:rFonts w:eastAsia="system-ui" w:cs="system-ui" w:ascii="system-ui" w:hAnsi="system-ui"/>
+          <w:b w:val="false"/>
+          <w:bCs w:val="false"/>
+          <w:i w:val="false"/>
+          <w:iCs w:val="false"/>
+          <w:caps w:val="false"/>
+          <w:smallCaps w:val="false"/>
+          <w:color w:themeColor="text1" w:val="000000"/>
+          <w:sz w:val="22"/>
+          <w:szCs w:val="22"/>
+          <w:lang w:val="fr-FR"/>
+        </w:rPr>
+        <w:t xml:space="preserve">                        </w:t>
+      </w:r>
+      <w:r>
+        <w:rPr>
+          <w:rFonts w:eastAsia="system-ui" w:cs="system-ui" w:ascii="system-ui" w:hAnsi="system-ui"/>
+          <w:b w:val="false"/>
+          <w:bCs w:val="false"/>
+          <w:i w:val="false"/>
+          <w:iCs w:val="false"/>
+          <w:caps w:val="false"/>
+          <w:smallCaps w:val="false"/>
+          <w:color w:themeColor="text1" w:val="000000"/>
+          <w:sz w:val="22"/>
+          <w:szCs w:val="22"/>
+          <w:lang w:val="fr-FR"/>
+        </w:rPr>
+        <w:t xml:space="preserve">- </w:t>
+      </w:r>
+      <w:r>
+        <w:rPr>
+          <w:rFonts w:eastAsia="system-ui" w:cs="system-ui" w:ascii="system-ui" w:hAnsi="system-ui"/>
+          <w:b w:val="false"/>
+          <w:bCs w:val="false"/>
+          <w:i w:val="false"/>
+          <w:iCs w:val="false"/>
+          <w:caps w:val="false"/>
+          <w:smallCaps w:val="false"/>
+          <w:color w:themeColor="text1" w:val="000000"/>
+          <w:sz w:val="22"/>
+          <w:szCs w:val="22"/>
+          <w:u w:val="single"/>
+          <w:lang w:val="fr-FR"/>
+        </w:rPr>
+        <w:t>Date de naissance</w:t>
+      </w:r>
+      <w:r>
+        <w:rPr>
+          <w:rFonts w:eastAsia="system-ui" w:cs="system-ui" w:ascii="system-ui" w:hAnsi="system-ui"/>
+          <w:b w:val="false"/>
+          <w:bCs w:val="false"/>
+          <w:i w:val="false"/>
+          <w:iCs w:val="false"/>
+          <w:caps w:val="false"/>
+          <w:smallCaps w:val="false"/>
+          <w:color w:themeColor="text1" w:val="000000"/>
+          <w:sz w:val="22"/>
+          <w:szCs w:val="22"/>
+          <w:lang w:val="fr-FR"/>
+        </w:rPr>
+        <w:t xml:space="preserve">: YYYY-MM-DD </w:t>
+      </w:r>
+    </w:p>
+    <w:p>
+      <w:pPr>
+        <w:pStyle w:val="ListParagraph"/>
+        <w:rPr>
+          <w:rFonts w:ascii="system-ui" w:hAnsi="system-ui" w:eastAsia="system-ui" w:cs="system-ui"/>
+          <w:b w:val="false"/>
+          <w:bCs w:val="false"/>
+          <w:i w:val="false"/>
+          <w:i w:val="false"/>
+          <w:iCs w:val="false"/>
+          <w:caps w:val="false"/>
+          <w:smallCaps w:val="false"/>
+          <w:color w:themeColor="text1" w:val="000000"/>
+          <w:sz w:val="22"/>
+          <w:szCs w:val="22"/>
+          <w:lang w:val="fr-FR"/>
+        </w:rPr>
+      </w:pPr>
+      <w:r>
+        <w:rPr>
+          <w:rFonts w:eastAsia="system-ui" w:cs="system-ui" w:ascii="system-ui" w:hAnsi="system-ui"/>
+          <w:b w:val="false"/>
+          <w:bCs w:val="false"/>
+          <w:i w:val="false"/>
+          <w:iCs w:val="false"/>
+          <w:caps w:val="false"/>
+          <w:smallCaps w:val="false"/>
+          <w:color w:themeColor="text1" w:val="000000"/>
+          <w:sz w:val="22"/>
+          <w:szCs w:val="22"/>
+          <w:lang w:val="fr-FR"/>
+        </w:rPr>
+        <w:t xml:space="preserve">                                                               </w:t>
+      </w:r>
+      <w:r>
+        <w:rPr>
+          <w:rFonts w:eastAsia="system-ui" w:cs="system-ui" w:ascii="system-ui" w:hAnsi="system-ui"/>
+          <w:b w:val="false"/>
+          <w:bCs w:val="false"/>
+          <w:i w:val="false"/>
+          <w:iCs w:val="false"/>
+          <w:caps w:val="false"/>
+          <w:smallCaps w:val="false"/>
+          <w:color w:themeColor="text1" w:val="000000"/>
+          <w:sz w:val="22"/>
+          <w:szCs w:val="22"/>
+          <w:lang w:val="fr-FR"/>
+        </w:rPr>
+        <w:t>DD : compris entre 01-31</w:t>
+      </w:r>
+    </w:p>
+    <w:p>
+      <w:pPr>
+        <w:pStyle w:val="ListParagraph"/>
+        <w:rPr>
+          <w:rFonts w:ascii="system-ui" w:hAnsi="system-ui" w:eastAsia="system-ui" w:cs="system-ui"/>
+          <w:b w:val="false"/>
+          <w:bCs w:val="false"/>
+          <w:i w:val="false"/>
+          <w:i w:val="false"/>
+          <w:iCs w:val="false"/>
+          <w:caps w:val="false"/>
+          <w:smallCaps w:val="false"/>
+          <w:color w:themeColor="text1" w:val="000000"/>
+          <w:sz w:val="22"/>
+          <w:szCs w:val="22"/>
+          <w:lang w:val="fr-FR"/>
+        </w:rPr>
+      </w:pPr>
+      <w:r>
+        <w:rPr>
+          <w:rFonts w:eastAsia="system-ui" w:cs="system-ui" w:ascii="system-ui" w:hAnsi="system-ui"/>
+          <w:b w:val="false"/>
+          <w:bCs w:val="false"/>
+          <w:i w:val="false"/>
+          <w:iCs w:val="false"/>
+          <w:caps w:val="false"/>
+          <w:smallCaps w:val="false"/>
+          <w:color w:themeColor="text1" w:val="000000"/>
+          <w:sz w:val="22"/>
+          <w:szCs w:val="22"/>
+          <w:lang w:val="fr-FR"/>
+        </w:rPr>
+        <w:tab/>
+        <w:tab/>
+        <w:tab/>
+        <w:tab/>
+        <w:t xml:space="preserve">           MM : compris entre 01-12</w:t>
+      </w:r>
+    </w:p>
+    <w:p>
+      <w:pPr>
+        <w:pStyle w:val="ListParagraph"/>
+        <w:rPr>
+          <w:rFonts w:ascii="system-ui" w:hAnsi="system-ui" w:eastAsia="system-ui" w:cs="system-ui"/>
+          <w:b w:val="false"/>
+          <w:bCs w:val="false"/>
+          <w:i w:val="false"/>
+          <w:i w:val="false"/>
+          <w:iCs w:val="false"/>
+          <w:caps w:val="false"/>
+          <w:smallCaps w:val="false"/>
+          <w:color w:themeColor="text1" w:val="000000"/>
+          <w:sz w:val="22"/>
+          <w:szCs w:val="22"/>
+          <w:lang w:val="fr-FR"/>
+        </w:rPr>
+      </w:pPr>
+      <w:r>
+        <w:rPr>
+          <w:rFonts w:eastAsia="system-ui" w:cs="system-ui" w:ascii="system-ui" w:hAnsi="system-ui"/>
+          <w:b w:val="false"/>
+          <w:bCs w:val="false"/>
+          <w:i w:val="false"/>
+          <w:iCs w:val="false"/>
+          <w:caps w:val="false"/>
+          <w:smallCaps w:val="false"/>
+          <w:color w:themeColor="text1" w:val="000000"/>
+          <w:sz w:val="22"/>
+          <w:szCs w:val="22"/>
+          <w:lang w:val="fr-FR"/>
+        </w:rPr>
+        <w:tab/>
+        <w:t xml:space="preserve">                                               YYYY : compris entre 1900-2024</w:t>
+      </w:r>
+    </w:p>
+    <w:p>
+      <w:pPr>
+        <w:pStyle w:val="ListParagraph"/>
+        <w:rPr>
+          <w:rFonts w:ascii="system-ui" w:hAnsi="system-ui" w:eastAsia="system-ui" w:cs="system-ui"/>
+          <w:b w:val="false"/>
+          <w:bCs w:val="false"/>
+          <w:i w:val="false"/>
+          <w:i w:val="false"/>
+          <w:iCs w:val="false"/>
+          <w:caps w:val="false"/>
+          <w:smallCaps w:val="false"/>
+          <w:color w:themeColor="text1" w:val="000000"/>
+          <w:sz w:val="22"/>
+          <w:szCs w:val="22"/>
+          <w:lang w:val="fr-FR"/>
+        </w:rPr>
+      </w:pPr>
+      <w:r>
+        <w:rPr>
+          <w:rFonts w:eastAsia="system-ui" w:cs="system-ui" w:ascii="system-ui" w:hAnsi="system-ui"/>
+          <w:b w:val="false"/>
+          <w:bCs w:val="false"/>
+          <w:i w:val="false"/>
+          <w:iCs w:val="false"/>
+          <w:caps w:val="false"/>
+          <w:smallCaps w:val="false"/>
+          <w:color w:themeColor="text1" w:val="000000"/>
+          <w:sz w:val="22"/>
+          <w:szCs w:val="22"/>
+          <w:lang w:val="fr-FR"/>
+        </w:rPr>
+        <w:tab/>
+        <w:t xml:space="preserve">                                -</w:t>
+      </w:r>
+      <w:r>
+        <w:rPr>
+          <w:rFonts w:eastAsia="system-ui" w:cs="system-ui" w:ascii="system-ui" w:hAnsi="system-ui"/>
+          <w:b w:val="false"/>
+          <w:bCs w:val="false"/>
+          <w:i w:val="false"/>
+          <w:iCs w:val="false"/>
+          <w:caps w:val="false"/>
+          <w:smallCaps w:val="false"/>
+          <w:color w:themeColor="text1" w:val="000000"/>
+          <w:sz w:val="22"/>
+          <w:szCs w:val="22"/>
+          <w:u w:val="single"/>
+          <w:lang w:val="fr-FR"/>
+        </w:rPr>
+        <w:t>Émail</w:t>
+      </w:r>
+      <w:r>
+        <w:rPr>
+          <w:rFonts w:eastAsia="system-ui" w:cs="system-ui" w:ascii="system-ui" w:hAnsi="system-ui"/>
+          <w:b w:val="false"/>
+          <w:bCs w:val="false"/>
+          <w:i w:val="false"/>
+          <w:iCs w:val="false"/>
+          <w:caps w:val="false"/>
+          <w:smallCaps w:val="false"/>
+          <w:color w:themeColor="text1" w:val="000000"/>
+          <w:sz w:val="22"/>
+          <w:szCs w:val="22"/>
+          <w:lang w:val="fr-FR"/>
+        </w:rPr>
+        <w:t xml:space="preserve"> : correspond à une ou plusieurs lettres minuscules ou                          </w:t>
+        <w:tab/>
+        <w:t xml:space="preserve">                                              chiffres avant le symbole « @ »ensuite  une ou plusieurs  </w:t>
+        <w:tab/>
+        <w:tab/>
+        <w:tab/>
+        <w:tab/>
+        <w:t xml:space="preserve">       lettres minuscules après le symbole "@", en les capturant </w:t>
+        <w:tab/>
+        <w:tab/>
+        <w:tab/>
+        <w:tab/>
+        <w:t xml:space="preserve">       comme nom de domaine,point littéral (".") et  deux ou </w:t>
+        <w:tab/>
+        <w:tab/>
+        <w:tab/>
+        <w:tab/>
+        <w:t xml:space="preserve">       trois lettres minuscules représentant le domaine de </w:t>
+        <w:tab/>
+        <w:t xml:space="preserve"> </w:t>
+        <w:tab/>
+        <w:tab/>
+        <w:tab/>
+        <w:tab/>
+        <w:t xml:space="preserve">       premier niveau (TLD), telles que "com", "org", "net", etc. </w:t>
+      </w:r>
+    </w:p>
+    <w:p>
+      <w:pPr>
+        <w:pStyle w:val="ListParagraph"/>
+        <w:rPr>
+          <w:rFonts w:ascii="system-ui" w:hAnsi="system-ui" w:eastAsia="system-ui" w:cs="system-ui"/>
+          <w:b w:val="false"/>
+          <w:bCs w:val="false"/>
+          <w:i w:val="false"/>
+          <w:i w:val="false"/>
+          <w:iCs w:val="false"/>
+          <w:caps w:val="false"/>
+          <w:smallCaps w:val="false"/>
+          <w:color w:themeColor="text1" w:val="000000"/>
+          <w:sz w:val="22"/>
+          <w:szCs w:val="22"/>
+          <w:lang w:val="fr-FR"/>
+        </w:rPr>
+      </w:pPr>
+      <w:r>
+        <w:rPr>
+          <w:rFonts w:eastAsia="system-ui" w:cs="system-ui" w:ascii="system-ui" w:hAnsi="system-ui"/>
+          <w:b w:val="false"/>
+          <w:bCs w:val="false"/>
+          <w:i w:val="false"/>
+          <w:iCs w:val="false"/>
+          <w:caps w:val="false"/>
+          <w:smallCaps w:val="false"/>
+          <w:color w:themeColor="text1" w:val="000000"/>
+          <w:sz w:val="22"/>
+          <w:szCs w:val="22"/>
+          <w:lang w:val="fr-FR"/>
+        </w:rPr>
+        <w:t xml:space="preserve">                                    </w:t>
+      </w:r>
+      <w:r>
+        <w:rPr>
+          <w:rFonts w:eastAsia="system-ui" w:cs="system-ui" w:ascii="system-ui" w:hAnsi="system-ui"/>
+          <w:b w:val="false"/>
+          <w:bCs w:val="false"/>
+          <w:i w:val="false"/>
+          <w:iCs w:val="false"/>
+          <w:caps w:val="false"/>
+          <w:smallCaps w:val="false"/>
+          <w:color w:themeColor="text1" w:val="000000"/>
+          <w:sz w:val="22"/>
+          <w:szCs w:val="22"/>
+          <w:lang w:val="fr-FR"/>
+        </w:rPr>
+        <w:t>-</w:t>
+      </w:r>
+      <w:r>
+        <w:rPr>
+          <w:rFonts w:eastAsia="system-ui" w:cs="system-ui" w:ascii="system-ui" w:hAnsi="system-ui"/>
+          <w:b w:val="false"/>
+          <w:bCs w:val="false"/>
+          <w:i w:val="false"/>
+          <w:iCs w:val="false"/>
+          <w:caps w:val="false"/>
+          <w:smallCaps w:val="false"/>
+          <w:color w:themeColor="text1" w:val="000000"/>
+          <w:sz w:val="22"/>
+          <w:szCs w:val="22"/>
+          <w:u w:val="single"/>
+          <w:lang w:val="fr-FR"/>
+        </w:rPr>
+        <w:t>Mot de passe</w:t>
+      </w:r>
+      <w:r>
+        <w:rPr>
+          <w:rFonts w:eastAsia="system-ui" w:cs="system-ui" w:ascii="system-ui" w:hAnsi="system-ui"/>
+          <w:b w:val="false"/>
+          <w:bCs w:val="false"/>
+          <w:i w:val="false"/>
+          <w:iCs w:val="false"/>
+          <w:caps w:val="false"/>
+          <w:smallCaps w:val="false"/>
+          <w:color w:themeColor="text1" w:val="000000"/>
+          <w:sz w:val="22"/>
+          <w:szCs w:val="22"/>
+          <w:lang w:val="fr-FR"/>
+        </w:rPr>
+        <w:t xml:space="preserve"> : comporte 8 caractère minimum avec une majuscule    </w:t>
+        <w:tab/>
+        <w:t xml:space="preserve">                                               minimum , une minuscule minimum, un chiffre  </w:t>
+        <w:tab/>
+        <w:t xml:space="preserve">         </w:t>
+        <w:tab/>
+        <w:tab/>
+        <w:tab/>
+        <w:t xml:space="preserve">                      minimum ainsi qu’un caractères spéciaux.</w:t>
+      </w:r>
+    </w:p>
+    <w:p>
+      <w:pPr>
+        <w:pStyle w:val="ListParagraph"/>
+        <w:numPr>
+          <w:ilvl w:val="0"/>
+          <w:numId w:val="1"/>
+        </w:numPr>
+        <w:rPr>
+          <w:rFonts w:ascii="system-ui" w:hAnsi="system-ui" w:eastAsia="system-ui" w:cs="system-ui"/>
+          <w:b w:val="false"/>
+          <w:bCs w:val="false"/>
+          <w:i w:val="false"/>
+          <w:i w:val="false"/>
+          <w:iCs w:val="false"/>
+          <w:caps w:val="false"/>
+          <w:smallCaps w:val="false"/>
+          <w:color w:themeColor="text1" w:val="000000"/>
+          <w:sz w:val="22"/>
+          <w:szCs w:val="22"/>
+          <w:lang w:val="fr-FR"/>
+        </w:rPr>
+      </w:pPr>
+      <w:r>
+        <w:rPr>
+          <w:rFonts w:eastAsia="system-ui" w:cs="system-ui" w:ascii="system-ui" w:hAnsi="system-ui"/>
+          <w:b w:val="false"/>
+          <w:bCs w:val="false"/>
+          <w:i w:val="false"/>
+          <w:iCs w:val="false"/>
+          <w:caps w:val="false"/>
+          <w:smallCaps w:val="false"/>
+          <w:color w:themeColor="text1" w:val="000000"/>
+          <w:sz w:val="22"/>
+          <w:szCs w:val="22"/>
+          <w:lang w:val="fr-FR"/>
+        </w:rPr>
+        <w:t>En cas où une information   saisie ne correspond pas au format demandé un message d’erreur s’affiche sous les champs en erreur.</w:t>
+      </w:r>
+    </w:p>
+    <w:p>
+      <w:pPr>
+        <w:pStyle w:val="ListParagraph"/>
+        <w:numPr>
+          <w:ilvl w:val="0"/>
+          <w:numId w:val="2"/>
+        </w:numPr>
+        <w:spacing w:beforeAutospacing="0" w:before="0" w:afterAutospacing="0" w:after="0"/>
+        <w:contextualSpacing/>
+        <w:rPr>
+          <w:rFonts w:ascii="system-ui" w:hAnsi="system-ui" w:eastAsia="system-ui" w:cs="system-ui"/>
+          <w:b w:val="false"/>
+          <w:bCs w:val="false"/>
+          <w:i w:val="false"/>
+          <w:i w:val="false"/>
+          <w:iCs w:val="false"/>
+          <w:caps w:val="false"/>
+          <w:smallCaps w:val="false"/>
+          <w:color w:themeColor="text1" w:val="000000"/>
+          <w:sz w:val="24"/>
+          <w:szCs w:val="24"/>
+          <w:lang w:val="fr-FR"/>
+        </w:rPr>
+      </w:pPr>
+      <w:r>
+        <w:rPr>
+          <w:rFonts w:eastAsia="system-ui" w:cs="system-ui" w:ascii="system-ui" w:hAnsi="system-ui"/>
+          <w:b w:val="false"/>
+          <w:bCs w:val="false"/>
+          <w:i w:val="false"/>
+          <w:iCs w:val="false"/>
+          <w:caps w:val="false"/>
+          <w:smallCaps w:val="false"/>
+          <w:color w:themeColor="text1" w:val="000000"/>
+          <w:sz w:val="24"/>
+          <w:szCs w:val="24"/>
+          <w:lang w:val="fr-FR"/>
+        </w:rPr>
+        <w:t xml:space="preserve">La page de connexion doit inclure </w:t>
+      </w:r>
+      <w:r>
+        <w:rPr>
+          <w:rFonts w:eastAsia="system-ui" w:cs="system-ui" w:ascii="system-ui" w:hAnsi="system-ui"/>
+          <w:sz w:val="24"/>
+          <w:szCs w:val="24"/>
+          <w:lang w:val="fr-FR"/>
+        </w:rPr>
+        <w:t>Un bouton vers cette page de création de compte</w:t>
+      </w:r>
+      <w:r>
+        <w:rPr>
+          <w:rFonts w:eastAsia="system-ui" w:cs="system-ui" w:ascii="system-ui" w:hAnsi="system-ui"/>
+          <w:b w:val="false"/>
+          <w:bCs w:val="false"/>
+          <w:i w:val="false"/>
+          <w:iCs w:val="false"/>
+          <w:caps w:val="false"/>
+          <w:smallCaps w:val="false"/>
+          <w:color w:themeColor="text1" w:val="000000"/>
+          <w:sz w:val="24"/>
+          <w:szCs w:val="24"/>
+          <w:lang w:val="fr-FR"/>
+        </w:rPr>
+        <w:t xml:space="preserve"> pour l'élèves ou bénévole qui n’ont pas encore de compte de créé.</w:t>
       </w:r>
       <w:r>
         <w:br w:type="page"/>
@@ -770,7 +1309,7 @@
           <w:szCs w:val="22"/>
           <w:lang w:val="fr-FR"/>
         </w:rPr>
-        <w:t xml:space="preserve">User Story : Réinitialisation du mot de passe </w:t>
+        <w:t xml:space="preserve">User Story : Demande de  réinitialisation du mot de passe </w:t>
       </w:r>
     </w:p>
     <w:p>
@@ -788,7 +1327,7 @@
           <w:b w:val="false"/>
           <w:bCs w:val="false"/>
         </w:rPr>
-        <w:t xml:space="preserve">En tant qu’élève ou bénévole, je souhaite  mettre a jour  mon mot de passe oublier ou perdu </w:t>
+        <w:t xml:space="preserve">En tant qu’élève ou bénévole, je souhaite  mettre a jour  mon mot de passe oublié ou perdu </w:t>
       </w:r>
     </w:p>
     <w:p>
@@ -806,7 +1345,7 @@
           <w:b w:val="false"/>
           <w:bCs w:val="false"/>
         </w:rPr>
-        <w:t>afin  de pouvoir accéder à nouveau  a mon tableau de bord.</w:t>
+        <w:t>afin  de pouvoir me reconnecter .</w:t>
       </w:r>
     </w:p>
     <w:p>
@@ -824,7 +1363,21 @@
           <w:b/>
           <w:bCs/>
         </w:rPr>
-        <w:t>Critère d’acceptation :</w:t>
+        <w:t>Critère</w:t>
+      </w:r>
+      <w:r>
+        <w:rPr>
+          <w:b/>
+          <w:bCs/>
+        </w:rPr>
+        <w:t>s</w:t>
+      </w:r>
+      <w:r>
+        <w:rPr>
+          <w:b/>
+          <w:bCs/>
+        </w:rPr>
+        <w:t xml:space="preserve"> d’acceptation :</w:t>
       </w:r>
     </w:p>
     <w:p>
@@ -842,7 +1395,7 @@
           <w:b w:val="false"/>
           <w:bCs w:val="false"/>
         </w:rPr>
-        <w:t>La page de réinitialisation doit comporté  le champ « Email » et  un bouton « Envoyer »</w:t>
+        <w:t>La page de demande de  réinitialisation doit comporté  le champ « Email » et  un bouton « Envoyer »</w:t>
       </w:r>
     </w:p>
     <w:p>
@@ -860,7 +1413,7 @@
           <w:b w:val="false"/>
           <w:bCs w:val="false"/>
         </w:rPr>
-        <w:t>Lorsque l’élève ou le bénévole  saisie son adresse mail, le système vérifie  quelle correspond avec les adresse mail enregistré dans la base de donnée .</w:t>
+        <w:t>Si l’adresse  e-mail est associé à un compte  utilisateur  alors un message « Le mail de demande de réinitialisation à été envoyé à cette adresse »  est affiché et  un mail de réinitialisation  de mot de passe  avec un lien  vers la page de mise à jour du mot de passe est envoyé a l’adresse mail saisie .</w:t>
       </w:r>
     </w:p>
     <w:p>
@@ -878,25 +1431,89 @@
           <w:b w:val="false"/>
           <w:bCs w:val="false"/>
         </w:rPr>
-        <w:t>Si l’adresse  e-mail est au bon format et  enregistré dans la base de donnée  l’élève ou le bénévole reçoit un mail de réinitialisation  de mot de passe  avec un lien  vers la page de remplacement du mot de passe .</w:t>
-      </w:r>
-    </w:p>
-    <w:p>
-      <w:pPr>
-        <w:pStyle w:val="Normal"/>
+        <w:t>Si l’adresse  e-mail n’est pas  associé à un compte  utilisateur  alors un message « Le mail de demande de réinitialisation à été envoyé à cette adresse  »  est affiché mais aucun   mail de réinitialisation  de mot de passe  n’est envoyé .</w:t>
+      </w:r>
+    </w:p>
+    <w:p>
+      <w:pPr>
+        <w:pStyle w:val="ListParagraph"/>
         <w:numPr>
           <w:ilvl w:val="0"/>
           <w:numId w:val="3"/>
         </w:numPr>
-        <w:spacing w:before="0" w:after="160"/>
-        <w:rPr/>
-      </w:pPr>
-      <w:r>
-        <w:rPr>
-          <w:b w:val="false"/>
-          <w:bCs w:val="false"/>
-        </w:rPr>
-        <w:t>Au cas ou l’adresse  Email  n’est pas  enregistre  dans la base de donnée  un message d’erreur s’affiche « Veuillez saisir une adresse  connu ou créer un compte ».</w:t>
+        <w:spacing w:beforeAutospacing="0" w:before="0" w:afterAutospacing="0" w:after="0"/>
+        <w:contextualSpacing/>
+        <w:rPr>
+          <w:rFonts w:ascii="system-ui" w:hAnsi="system-ui" w:eastAsia="system-ui" w:cs="system-ui"/>
+          <w:b w:val="false"/>
+          <w:bCs w:val="false"/>
+          <w:i w:val="false"/>
+          <w:i w:val="false"/>
+          <w:iCs w:val="false"/>
+          <w:caps w:val="false"/>
+          <w:smallCaps w:val="false"/>
+          <w:color w:themeColor="text1" w:val="000000"/>
+          <w:sz w:val="24"/>
+          <w:szCs w:val="24"/>
+          <w:lang w:val="fr-FR"/>
+        </w:rPr>
+      </w:pPr>
+      <w:r>
+        <w:rPr>
+          <w:rFonts w:eastAsia="system-ui" w:cs="system-ui" w:ascii="system-ui" w:hAnsi="system-ui"/>
+          <w:b w:val="false"/>
+          <w:bCs w:val="false"/>
+          <w:i w:val="false"/>
+          <w:iCs w:val="false"/>
+          <w:caps w:val="false"/>
+          <w:smallCaps w:val="false"/>
+          <w:color w:themeColor="text1" w:val="000000"/>
+          <w:sz w:val="24"/>
+          <w:szCs w:val="24"/>
+          <w:lang w:val="fr-FR"/>
+        </w:rPr>
+        <w:t>La page de connexion doit inclure un lien « mot de passe oublié ? » ( cf maquette de connexion) vers cette page de demande de réinitialisation de mot de passe pour l'élèves ou bénévole qui ont oublié leurs informations de connexion.</w:t>
+      </w:r>
+    </w:p>
+    <w:p>
+      <w:pPr>
+        <w:pStyle w:val="ListParagraph"/>
+        <w:numPr>
+          <w:ilvl w:val="0"/>
+          <w:numId w:val="3"/>
+        </w:numPr>
+        <w:spacing w:beforeAutospacing="0" w:before="0" w:afterAutospacing="0" w:after="0"/>
+        <w:contextualSpacing/>
+        <w:rPr>
+          <w:rFonts w:ascii="system-ui" w:hAnsi="system-ui" w:eastAsia="system-ui" w:cs="system-ui"/>
+          <w:b w:val="false"/>
+          <w:bCs w:val="false"/>
+          <w:i w:val="false"/>
+          <w:i w:val="false"/>
+          <w:iCs w:val="false"/>
+          <w:caps w:val="false"/>
+          <w:smallCaps w:val="false"/>
+          <w:color w:themeColor="text1" w:val="000000"/>
+          <w:sz w:val="24"/>
+          <w:szCs w:val="24"/>
+          <w:lang w:val="fr-FR"/>
+        </w:rPr>
+      </w:pPr>
+      <w:r>
+        <w:rPr>
+          <w:rFonts w:eastAsia="system-ui" w:cs="system-ui" w:ascii="system-ui" w:hAnsi="system-ui"/>
+          <w:b w:val="false"/>
+          <w:bCs w:val="false"/>
+          <w:i w:val="false"/>
+          <w:iCs w:val="false"/>
+          <w:caps w:val="false"/>
+          <w:smallCaps w:val="false"/>
+          <w:color w:themeColor="text1" w:val="000000"/>
+          <w:sz w:val="24"/>
+          <w:szCs w:val="24"/>
+          <w:lang w:val="fr-FR"/>
+        </w:rPr>
+        <w:t>Cette page doit correspondre à la maquette .</w:t>
       </w:r>
     </w:p>
     <w:p>
@@ -988,7 +1605,21 @@
           <w:b/>
           <w:bCs/>
         </w:rPr>
-        <w:t>Critère d’acceptation :</w:t>
+        <w:t>Critère</w:t>
+      </w:r>
+      <w:r>
+        <w:rPr>
+          <w:b/>
+          <w:bCs/>
+        </w:rPr>
+        <w:t>s</w:t>
+      </w:r>
+      <w:r>
+        <w:rPr>
+          <w:b/>
+          <w:bCs/>
+        </w:rPr>
+        <w:t xml:space="preserve"> d’acceptation :</w:t>
       </w:r>
     </w:p>
     <w:p>
@@ -1006,7 +1637,7 @@
           <w:b w:val="false"/>
           <w:bCs w:val="false"/>
         </w:rPr>
-        <w:t>la page de modification de mot de passe  doit comporté deux champ  de saissie «  Nouveau Mot de passe »  et «  Confirmation du mot de passe » ainsi qu’un bouton pour envoyer le nouveau mot de passe.</w:t>
+        <w:t xml:space="preserve">la page de modification de mot de passe  doit comporté deux champ  de saisie «  Nouveau Mot de passe »  et «  Confirmation du mot de passe » ainsi qu’un bouton pour envoyer le nouveau mot de passe. </w:t>
       </w:r>
     </w:p>
     <w:p>
@@ -1024,7 +1655,7 @@
           <w:b w:val="false"/>
           <w:bCs w:val="false"/>
         </w:rPr>
-        <w:t xml:space="preserve">Lorsque  l’éléve ou le bénévole remplit  les champ  et envoyer le nouveau mot de passe </w:t>
+        <w:t>Si les mots de passes sont identique  et au bon format le système  enregistre le nouveau mot de passe dans la base de donnée , Affichage d’un message  « mot de passe mise à jour » ainsi qu’un bouton  pour être  redirigé vers la page de connexion .</w:t>
       </w:r>
     </w:p>
     <w:p>
@@ -1042,7 +1673,7 @@
           <w:b w:val="false"/>
           <w:bCs w:val="false"/>
         </w:rPr>
-        <w:t>Si les mots de passes sont identique  et au bon format le systéme  enregistre le nouveau mot de passe dans la base de donnée , Affichage d’un message  « mot de passe mise à jour » ainsi qu’un bouton  pour etre  redirigé vers la page de connéction .</w:t>
+        <w:t>Au cas  ou le nouveau mot de passe  ne correspond pas  au format  demandé un message d’erreur  s’affiche  sous le  champ  «  Le mot de passe devrait contenir différents caractères, y compris des caractères spéciaux et des lettres en majuscules et en minuscules »</w:t>
       </w:r>
     </w:p>
     <w:p>
@@ -1060,7 +1691,7 @@
           <w:b w:val="false"/>
           <w:bCs w:val="false"/>
         </w:rPr>
-        <w:t>Au cas  ou le nouveau mot de passe  ne correspond pas  au format  demandé un message d’erreur  s’affiche  sous le  champ  «  Le mot de passe devrait contenir différents caractères, y compris des caractères spéciaux et des lettres en majuscules et en minuscules »</w:t>
+        <w:t>Au cas ou la confirmation du mot de passe ne correspond  pas au nouveau mot de passe , un message d’erreur  s’affiche  sous le champ « mot de passe incorrect ».</w:t>
       </w:r>
     </w:p>
     <w:p>
@@ -1078,7 +1709,23 @@
           <w:b w:val="false"/>
           <w:bCs w:val="false"/>
         </w:rPr>
-        <w:t>Au cas ou la confirmation du mot de passe ne correspond  pas au nouveau mot de passe , un message d’erreur  s’affiche  sous le champ « mot de passe incorrect ».</w:t>
+        <w:t xml:space="preserve"> </w:t>
+      </w:r>
+      <w:r>
+        <w:rPr>
+          <w:rFonts w:eastAsia="system-ui" w:cs="system-ui" w:ascii="system-ui" w:hAnsi="system-ui"/>
+          <w:b w:val="false"/>
+          <w:bCs w:val="false"/>
+          <w:i w:val="false"/>
+          <w:iCs w:val="false"/>
+          <w:caps w:val="false"/>
+          <w:smallCaps w:val="false"/>
+          <w:color w:themeColor="text1" w:val="000000"/>
+          <w:sz w:val="24"/>
+          <w:szCs w:val="24"/>
+          <w:lang w:val="fr-FR"/>
+        </w:rPr>
+        <w:t>Cette page doit correspondre à la maquette .</w:t>
       </w:r>
     </w:p>
     <w:sectPr>
@@ -2238,6 +2885,13 @@
       <w:rFonts w:ascii="OpenSymbol" w:hAnsi="OpenSymbol" w:eastAsia="OpenSymbol" w:cs="OpenSymbol"/>
     </w:rPr>
   </w:style>
+  <w:style w:type="character" w:styleId="Saisiedelutilisateur">
+    <w:name w:val="Saisie de l'utilisateur"/>
+    <w:qFormat/>
+    <w:rPr>
+      <w:rFonts w:ascii="Liberation Mono" w:hAnsi="Liberation Mono" w:eastAsia="Liberation Mono" w:cs="Liberation Mono"/>
+    </w:rPr>
+  </w:style>
   <w:style w:type="paragraph" w:styleId="Titre">
     <w:name w:val="Titre"/>
     <w:basedOn w:val="Normal"/>

</xml_diff>